<commit_message>
this is my submission for assignment 1
</commit_message>
<xml_diff>
--- a/code/simplechat1/ItaloBravo_300082446_ibrav051.docx
+++ b/code/simplechat1/ItaloBravo_300082446_ibrav051.docx
@@ -193,10 +193,7 @@
     </w:p>
     <w:p>
       <w:r>
-        <w:t>Testcase 20</w:t>
-      </w:r>
-      <w:r>
-        <w:t>05</w:t>
+        <w:t>Testcase 2005</w:t>
       </w:r>
     </w:p>
     <w:p>
@@ -243,10 +240,7 @@
     </w:p>
     <w:p>
       <w:r>
-        <w:t>Testcase 20</w:t>
-      </w:r>
-      <w:r>
-        <w:t>06</w:t>
+        <w:t>Testcase 2006</w:t>
       </w:r>
     </w:p>
     <w:p>
@@ -294,10 +288,7 @@
     </w:p>
     <w:p>
       <w:r>
-        <w:t>Testcase 20</w:t>
-      </w:r>
-      <w:r>
-        <w:t>07</w:t>
+        <w:t>Testcase 2007</w:t>
       </w:r>
     </w:p>
     <w:p>
@@ -344,10 +335,7 @@
     </w:p>
     <w:p>
       <w:r>
-        <w:t>Testcase 20</w:t>
-      </w:r>
-      <w:r>
-        <w:t>08</w:t>
+        <w:t>Testcase 2008</w:t>
       </w:r>
     </w:p>
     <w:p>
@@ -395,10 +383,7 @@
     </w:p>
     <w:p>
       <w:r>
-        <w:t>Testcase 20</w:t>
-      </w:r>
-      <w:r>
-        <w:t>09</w:t>
+        <w:t>Testcase 2009</w:t>
       </w:r>
     </w:p>
     <w:p>
@@ -451,13 +436,52 @@
         <w:t>09 pt2</w:t>
       </w:r>
     </w:p>
-    <w:p/>
-    <w:p>
-      <w:r>
-        <w:t>Testcase 20</w:t>
-      </w:r>
-      <w:r>
-        <w:t>1</w:t>
+    <w:p>
+      <w:r>
+        <w:rPr>
+          <w:noProof/>
+        </w:rPr>
+        <w:lastRenderedPageBreak/>
+        <w:drawing>
+          <wp:inline distT="0" distB="0" distL="0" distR="0" wp14:anchorId="4A8A1A2A" wp14:editId="549A212C">
+            <wp:extent cx="5943600" cy="2613660"/>
+            <wp:effectExtent l="0" t="0" r="0" b="0"/>
+            <wp:docPr id="15" name="Picture 15"/>
+            <wp:cNvGraphicFramePr>
+              <a:graphicFrameLocks xmlns:a="http://schemas.openxmlformats.org/drawingml/2006/main" noChangeAspect="1"/>
+            </wp:cNvGraphicFramePr>
+            <a:graphic xmlns:a="http://schemas.openxmlformats.org/drawingml/2006/main">
+              <a:graphicData uri="http://schemas.openxmlformats.org/drawingml/2006/picture">
+                <pic:pic xmlns:pic="http://schemas.openxmlformats.org/drawingml/2006/picture">
+                  <pic:nvPicPr>
+                    <pic:cNvPr id="1" name=""/>
+                    <pic:cNvPicPr/>
+                  </pic:nvPicPr>
+                  <pic:blipFill>
+                    <a:blip r:embed="rId13"/>
+                    <a:stretch>
+                      <a:fillRect/>
+                    </a:stretch>
+                  </pic:blipFill>
+                  <pic:spPr>
+                    <a:xfrm>
+                      <a:off x="0" y="0"/>
+                      <a:ext cx="5943600" cy="2613660"/>
+                    </a:xfrm>
+                    <a:prstGeom prst="rect">
+                      <a:avLst/>
+                    </a:prstGeom>
+                  </pic:spPr>
+                </pic:pic>
+              </a:graphicData>
+            </a:graphic>
+          </wp:inline>
+        </w:drawing>
+      </w:r>
+    </w:p>
+    <w:p>
+      <w:r>
+        <w:t>Testcase 201</w:t>
       </w:r>
       <w:r>
         <w:t>0</w:t>
@@ -468,7 +492,6 @@
         <w:rPr>
           <w:noProof/>
         </w:rPr>
-        <w:lastRenderedPageBreak/>
         <w:drawing>
           <wp:inline distT="0" distB="0" distL="0" distR="0" wp14:anchorId="7C132820" wp14:editId="0E7797C1">
             <wp:extent cx="5943600" cy="2856865"/>
@@ -485,7 +508,7 @@
                     <pic:cNvPicPr/>
                   </pic:nvPicPr>
                   <pic:blipFill>
-                    <a:blip r:embed="rId13"/>
+                    <a:blip r:embed="rId14"/>
                     <a:stretch>
                       <a:fillRect/>
                     </a:stretch>
@@ -519,6 +542,7 @@
         <w:rPr>
           <w:noProof/>
         </w:rPr>
+        <w:lastRenderedPageBreak/>
         <w:drawing>
           <wp:inline distT="0" distB="0" distL="0" distR="0" wp14:anchorId="1A4A1142" wp14:editId="5CB42CFF">
             <wp:extent cx="5943600" cy="2741295"/>
@@ -535,7 +559,7 @@
                     <pic:cNvPicPr/>
                   </pic:nvPicPr>
                   <pic:blipFill>
-                    <a:blip r:embed="rId14"/>
+                    <a:blip r:embed="rId15"/>
                     <a:stretch>
                       <a:fillRect/>
                     </a:stretch>
@@ -569,7 +593,6 @@
         <w:rPr>
           <w:noProof/>
         </w:rPr>
-        <w:lastRenderedPageBreak/>
         <w:drawing>
           <wp:inline distT="0" distB="0" distL="0" distR="0" wp14:anchorId="0ABB6102" wp14:editId="3D5F6BA0">
             <wp:extent cx="5943600" cy="2545715"/>
@@ -586,7 +609,7 @@
                     <pic:cNvPicPr/>
                   </pic:nvPicPr>
                   <pic:blipFill>
-                    <a:blip r:embed="rId15"/>
+                    <a:blip r:embed="rId16"/>
                     <a:stretch>
                       <a:fillRect/>
                     </a:stretch>
@@ -636,7 +659,7 @@
                     <pic:cNvPicPr/>
                   </pic:nvPicPr>
                   <pic:blipFill>
-                    <a:blip r:embed="rId16"/>
+                    <a:blip r:embed="rId17"/>
                     <a:stretch>
                       <a:fillRect/>
                     </a:stretch>
@@ -670,6 +693,7 @@
         <w:rPr>
           <w:noProof/>
         </w:rPr>
+        <w:lastRenderedPageBreak/>
         <w:drawing>
           <wp:inline distT="0" distB="0" distL="0" distR="0" wp14:anchorId="0FD3CD1F" wp14:editId="3BAA3C59">
             <wp:extent cx="5943600" cy="1802130"/>
@@ -686,7 +710,7 @@
                     <pic:cNvPicPr/>
                   </pic:nvPicPr>
                   <pic:blipFill>
-                    <a:blip r:embed="rId17"/>
+                    <a:blip r:embed="rId18"/>
                     <a:stretch>
                       <a:fillRect/>
                     </a:stretch>
@@ -709,6 +733,9 @@
     </w:p>
     <w:p>
       <w:r>
+        <w:rPr>
+          <w:noProof/>
+        </w:rPr>
         <w:drawing>
           <wp:inline distT="0" distB="0" distL="0" distR="0" wp14:anchorId="3BD26C44" wp14:editId="556DE8F1">
             <wp:extent cx="5943600" cy="979805"/>
@@ -725,7 +752,7 @@
                     <pic:cNvPicPr/>
                   </pic:nvPicPr>
                   <pic:blipFill>
-                    <a:blip r:embed="rId18"/>
+                    <a:blip r:embed="rId19"/>
                     <a:stretch>
                       <a:fillRect/>
                     </a:stretch>
@@ -748,7 +775,6 @@
     </w:p>
     <w:p>
       <w:r>
-        <w:lastRenderedPageBreak/>
         <w:t>Testcase 20</w:t>
       </w:r>
       <w:r>
@@ -777,7 +803,7 @@
                     <pic:cNvPicPr/>
                   </pic:nvPicPr>
                   <pic:blipFill>
-                    <a:blip r:embed="rId19"/>
+                    <a:blip r:embed="rId20"/>
                     <a:stretch>
                       <a:fillRect/>
                     </a:stretch>
@@ -801,6 +827,9 @@
         <w:tab/>
       </w:r>
       <w:r>
+        <w:rPr>
+          <w:noProof/>
+        </w:rPr>
         <w:lastRenderedPageBreak/>
         <w:drawing>
           <wp:inline distT="0" distB="0" distL="0" distR="0" wp14:anchorId="3EE54A52" wp14:editId="605BF1CF">
@@ -818,7 +847,7 @@
                     <pic:cNvPicPr/>
                   </pic:nvPicPr>
                   <pic:blipFill>
-                    <a:blip r:embed="rId20"/>
+                    <a:blip r:embed="rId21"/>
                     <a:stretch>
                       <a:fillRect/>
                     </a:stretch>
@@ -869,7 +898,7 @@
                     <pic:cNvPicPr/>
                   </pic:nvPicPr>
                   <pic:blipFill>
-                    <a:blip r:embed="rId21"/>
+                    <a:blip r:embed="rId22"/>
                     <a:stretch>
                       <a:fillRect/>
                     </a:stretch>
@@ -892,6 +921,9 @@
     </w:p>
     <w:p>
       <w:r>
+        <w:rPr>
+          <w:noProof/>
+        </w:rPr>
         <w:drawing>
           <wp:inline distT="0" distB="0" distL="0" distR="0" wp14:anchorId="49912C14" wp14:editId="5205C2D7">
             <wp:extent cx="5943600" cy="2103755"/>
@@ -908,7 +940,7 @@
                     <pic:cNvPicPr/>
                   </pic:nvPicPr>
                   <pic:blipFill>
-                    <a:blip r:embed="rId22"/>
+                    <a:blip r:embed="rId23"/>
                     <a:stretch>
                       <a:fillRect/>
                     </a:stretch>
@@ -959,7 +991,7 @@
                     <pic:cNvPicPr/>
                   </pic:nvPicPr>
                   <pic:blipFill>
-                    <a:blip r:embed="rId23"/>
+                    <a:blip r:embed="rId24"/>
                     <a:stretch>
                       <a:fillRect/>
                     </a:stretch>

</xml_diff>